<commit_message>
push rapport (suppression des parties brouillons)
</commit_message>
<xml_diff>
--- a/Rapport/Rapport.docx
+++ b/Rapport/Rapport.docx
@@ -14,379 +14,6 @@
           <w:rtl w:val="0"/>
         </w:rPr>
         <w:t xml:space="preserve">RAPPORT</w:t>
-      </w:r>
-    </w:p>
-    <w:p>
-      <w:pPr>
-        <w:contextualSpacing w:val="0"/>
-      </w:pPr>
-      <w:r>
-        <w:rPr>
-          <w:rtl w:val="0"/>
-        </w:rPr>
-      </w:r>
-    </w:p>
-    <w:p>
-      <w:pPr>
-        <w:contextualSpacing w:val="0"/>
-      </w:pPr>
-      <w:r>
-        <w:rPr>
-          <w:rtl w:val="0"/>
-        </w:rPr>
-        <w:t xml:space="preserve">présentation (en cours et MAJ régulière) : </w:t>
-      </w:r>
-      <w:hyperlink r:id="rId5">
-        <w:r>
-          <w:rPr>
-            <w:color w:val="1155cc"/>
-            <w:u w:val="single"/>
-            <w:rtl w:val="0"/>
-          </w:rPr>
-          <w:t xml:space="preserve">http://webarranco.fr:8080/#/</w:t>
-        </w:r>
-      </w:hyperlink>
-      <w:r>
-        <w:rPr>
-          <w:rtl w:val="0"/>
-        </w:rPr>
-      </w:r>
-    </w:p>
-    <w:p>
-      <w:pPr>
-        <w:contextualSpacing w:val="0"/>
-      </w:pPr>
-      <w:r>
-        <w:rPr>
-          <w:rtl w:val="0"/>
-        </w:rPr>
-        <w:t xml:space="preserve">mot de passe : jackson</w:t>
-      </w:r>
-      <w:r>
-        <w:rPr>
-          <w:rtl w:val="0"/>
-        </w:rPr>
-      </w:r>
-    </w:p>
-    <w:p>
-      <w:pPr>
-        <w:contextualSpacing w:val="0"/>
-      </w:pPr>
-      <w:r>
-        <w:rPr>
-          <w:rtl w:val="0"/>
-        </w:rPr>
-      </w:r>
-    </w:p>
-    <w:p>
-      <w:pPr>
-        <w:contextualSpacing w:val="0"/>
-      </w:pPr>
-      <w:r>
-        <w:rPr>
-          <w:sz w:val="36"/>
-          <w:rtl w:val="0"/>
-        </w:rPr>
-        <w:t xml:space="preserve">LIVRABLES</w:t>
-      </w:r>
-    </w:p>
-    <w:p>
-      <w:pPr>
-        <w:contextualSpacing w:val="0"/>
-      </w:pPr>
-      <w:r>
-        <w:rPr>
-          <w:rtl w:val="0"/>
-        </w:rPr>
-      </w:r>
-    </w:p>
-    <w:p>
-      <w:pPr>
-        <w:contextualSpacing w:val="0"/>
-      </w:pPr>
-      <w:r>
-        <w:rPr>
-          <w:rtl w:val="0"/>
-        </w:rPr>
-        <w:t xml:space="preserve">• Rapport et fiches </w:t>
-      </w:r>
-      <w:r>
-        <w:rPr>
-          <w:color w:val="ff0000"/>
-          <w:rtl w:val="0"/>
-        </w:rPr>
-        <w:t xml:space="preserve">DOSSIER A PART</w:t>
-      </w:r>
-    </w:p>
-    <w:p>
-      <w:pPr>
-        <w:contextualSpacing w:val="0"/>
-      </w:pPr>
-      <w:r>
-        <w:rPr>
-          <w:rtl w:val="0"/>
-        </w:rPr>
-      </w:r>
-    </w:p>
-    <w:p>
-      <w:pPr>
-        <w:contextualSpacing w:val="0"/>
-      </w:pPr>
-      <w:r>
-        <w:rPr>
-          <w:rtl w:val="0"/>
-        </w:rPr>
-        <w:t xml:space="preserve">• Commité le Jour J - tag « release-final » </w:t>
-      </w:r>
-      <w:r>
-        <w:rPr>
-          <w:color w:val="ff0000"/>
-          <w:rtl w:val="0"/>
-        </w:rPr>
-        <w:t xml:space="preserve">A FAIRE LE JOUR J</w:t>
-      </w:r>
-    </w:p>
-    <w:p>
-      <w:pPr>
-        <w:contextualSpacing w:val="0"/>
-      </w:pPr>
-      <w:r>
-        <w:rPr>
-          <w:rtl w:val="0"/>
-        </w:rPr>
-      </w:r>
-    </w:p>
-    <w:p>
-      <w:pPr>
-        <w:contextualSpacing w:val="0"/>
-      </w:pPr>
-      <w:r>
-        <w:rPr>
-          <w:sz w:val="36"/>
-          <w:rtl w:val="0"/>
-        </w:rPr>
-        <w:t xml:space="preserve">SCREENSHOTS </w:t>
-      </w:r>
-      <w:r>
-        <w:rPr>
-          <w:color w:val="ff0000"/>
-          <w:sz w:val="36"/>
-          <w:rtl w:val="0"/>
-        </w:rPr>
-        <w:t xml:space="preserve">A PART</w:t>
-      </w:r>
-    </w:p>
-    <w:p>
-      <w:pPr>
-        <w:contextualSpacing w:val="0"/>
-      </w:pPr>
-      <w:r>
-        <w:rPr>
-          <w:rtl w:val="0"/>
-        </w:rPr>
-      </w:r>
-    </w:p>
-    <w:p>
-      <w:pPr>
-        <w:contextualSpacing w:val="0"/>
-      </w:pPr>
-      <w:r>
-        <w:rPr>
-          <w:rtl w:val="0"/>
-        </w:rPr>
-        <w:t xml:space="preserve">• Un screenshot :</w:t>
-      </w:r>
-    </w:p>
-    <w:p>
-      <w:pPr>
-        <w:contextualSpacing w:val="0"/>
-      </w:pPr>
-      <w:r>
-        <w:rPr>
-          <w:rtl w:val="0"/>
-        </w:rPr>
-      </w:r>
-    </w:p>
-    <w:p>
-      <w:pPr>
-        <w:ind w:firstLine="720"/>
-        <w:contextualSpacing w:val="0"/>
-      </w:pPr>
-      <w:r>
-        <w:rPr>
-          <w:rtl w:val="0"/>
-        </w:rPr>
-        <w:t xml:space="preserve">• Par userstory</w:t>
-      </w:r>
-    </w:p>
-    <w:p>
-      <w:pPr>
-        <w:contextualSpacing w:val="0"/>
-      </w:pPr>
-      <w:r>
-        <w:rPr>
-          <w:rtl w:val="0"/>
-        </w:rPr>
-      </w:r>
-    </w:p>
-    <w:p>
-      <w:pPr>
-        <w:ind w:firstLine="720"/>
-        <w:contextualSpacing w:val="0"/>
-      </w:pPr>
-      <w:r>
-        <w:rPr>
-          <w:rtl w:val="0"/>
-        </w:rPr>
-        <w:t xml:space="preserve">• Par device (Android &amp; iOS)</w:t>
-      </w:r>
-    </w:p>
-    <w:p>
-      <w:pPr>
-        <w:contextualSpacing w:val="0"/>
-      </w:pPr>
-      <w:r>
-        <w:rPr>
-          <w:rtl w:val="0"/>
-        </w:rPr>
-      </w:r>
-    </w:p>
-    <w:p>
-      <w:pPr>
-        <w:contextualSpacing w:val="0"/>
-      </w:pPr>
-      <w:r>
-        <w:rPr>
-          <w:sz w:val="36"/>
-          <w:rtl w:val="0"/>
-        </w:rPr>
-        <w:t xml:space="preserve">SOURCES </w:t>
-      </w:r>
-      <w:r>
-        <w:rPr>
-          <w:color w:val="ff0000"/>
-          <w:sz w:val="36"/>
-          <w:rtl w:val="0"/>
-        </w:rPr>
-        <w:t xml:space="preserve">A PART</w:t>
-      </w:r>
-    </w:p>
-    <w:p>
-      <w:pPr>
-        <w:contextualSpacing w:val="0"/>
-      </w:pPr>
-      <w:r>
-        <w:rPr>
-          <w:rtl w:val="0"/>
-        </w:rPr>
-      </w:r>
-    </w:p>
-    <w:p>
-      <w:pPr>
-        <w:contextualSpacing w:val="0"/>
-      </w:pPr>
-      <w:r>
-        <w:rPr>
-          <w:rtl w:val="0"/>
-        </w:rPr>
-        <w:t xml:space="preserve">+1 fiche PDFs + master</w:t>
-      </w:r>
-    </w:p>
-    <w:p>
-      <w:pPr>
-        <w:contextualSpacing w:val="0"/>
-      </w:pPr>
-      <w:r>
-        <w:rPr>
-          <w:rtl w:val="0"/>
-        </w:rPr>
-      </w:r>
-    </w:p>
-    <w:p>
-      <w:pPr>
-        <w:contextualSpacing w:val="0"/>
-      </w:pPr>
-      <w:r>
-        <w:rPr>
-          <w:rtl w:val="0"/>
-        </w:rPr>
-      </w:r>
-    </w:p>
-    <w:p>
-      <w:pPr>
-        <w:contextualSpacing w:val="0"/>
-        <w:jc w:val="center"/>
-      </w:pPr>
-      <w:r>
-        <w:rPr>
-          <w:rtl w:val="0"/>
-        </w:rPr>
-      </w:r>
-    </w:p>
-    <w:p>
-      <w:pPr>
-        <w:contextualSpacing w:val="0"/>
-        <w:jc w:val="center"/>
-      </w:pPr>
-      <w:r>
-        <w:rPr>
-          <w:rtl w:val="0"/>
-        </w:rPr>
-      </w:r>
-    </w:p>
-    <w:p>
-      <w:pPr>
-        <w:contextualSpacing w:val="0"/>
-        <w:jc w:val="center"/>
-      </w:pPr>
-      <w:r>
-        <w:rPr>
-          <w:rtl w:val="0"/>
-        </w:rPr>
-      </w:r>
-    </w:p>
-    <w:p>
-      <w:pPr>
-        <w:contextualSpacing w:val="0"/>
-        <w:jc w:val="center"/>
-      </w:pPr>
-      <w:r>
-        <w:rPr>
-          <w:rtl w:val="0"/>
-        </w:rPr>
-      </w:r>
-    </w:p>
-    <w:p>
-      <w:pPr>
-        <w:contextualSpacing w:val="0"/>
-        <w:jc w:val="center"/>
-      </w:pPr>
-      <w:r>
-        <w:rPr>
-          <w:rtl w:val="0"/>
-        </w:rPr>
-      </w:r>
-    </w:p>
-    <w:p>
-      <w:pPr>
-        <w:contextualSpacing w:val="0"/>
-        <w:jc w:val="center"/>
-      </w:pPr>
-      <w:r>
-        <w:rPr>
-          <w:rtl w:val="0"/>
-        </w:rPr>
-      </w:r>
-    </w:p>
-    <w:p>
-      <w:pPr>
-        <w:contextualSpacing w:val="0"/>
-        <w:jc w:val="center"/>
-      </w:pPr>
-      <w:r>
-        <w:rPr>
-          <w:rtl w:val="0"/>
-        </w:rPr>
       </w:r>
     </w:p>
     <w:p>
@@ -640,7 +267,7 @@
                     <pic:cNvPicPr preferRelativeResize="0"/>
                   </pic:nvPicPr>
                   <pic:blipFill>
-                    <a:blip r:embed="rId6"/>
+                    <a:blip r:embed="rId5"/>
                     <a:srcRect b="0" l="0" r="0" t="0"/>
                     <a:stretch>
                       <a:fillRect/>
@@ -3234,483 +2861,7 @@
         <w:rPr>
           <w:rtl w:val="0"/>
         </w:rPr>
-        <w:t xml:space="preserve">Cordova est un outil qui pourrait être mieux exploiter s’il y aurait plus de temps. Il aurait été plus judicieux de travailler sur seulement une des deux platforms, soit Android soit iOS. En se concentrant sur Android par exemple, l’application aurait été mieux développé qu’il ne l’est actuellement, et nous n’aurions pas perdu de temps à rendre compatible chaque plugin sur chaque platforms.</w:t>
-      </w:r>
-    </w:p>
-    <w:p>
-      <w:pPr>
-        <w:contextualSpacing w:val="0"/>
-      </w:pPr>
-      <w:r>
-        <w:rPr>
-          <w:rtl w:val="0"/>
-        </w:rPr>
-      </w:r>
-    </w:p>
-    <w:p>
-      <w:pPr>
-        <w:contextualSpacing w:val="0"/>
-      </w:pPr>
-      <w:r>
-        <w:rPr>
-          <w:rtl w:val="0"/>
-        </w:rPr>
-      </w:r>
-    </w:p>
-    <w:p>
-      <w:pPr>
-        <w:contextualSpacing w:val="0"/>
-      </w:pPr>
-      <w:r>
-        <w:rPr>
-          <w:rtl w:val="0"/>
-        </w:rPr>
-        <w:tab/>
-      </w:r>
-    </w:p>
-    <w:p>
-      <w:pPr>
-        <w:contextualSpacing w:val="0"/>
-      </w:pPr>
-      <w:r>
-        <w:rPr>
-          <w:rtl w:val="0"/>
-        </w:rPr>
-      </w:r>
-    </w:p>
-    <w:p>
-      <w:pPr>
-        <w:contextualSpacing w:val="0"/>
-      </w:pPr>
-      <w:r>
-        <w:rPr>
-          <w:rtl w:val="0"/>
-        </w:rPr>
-      </w:r>
-    </w:p>
-    <w:p>
-      <w:pPr>
-        <w:contextualSpacing w:val="0"/>
-      </w:pPr>
-      <w:r>
-        <w:rPr>
-          <w:rtl w:val="0"/>
-        </w:rPr>
-      </w:r>
-    </w:p>
-    <w:p>
-      <w:pPr>
-        <w:contextualSpacing w:val="0"/>
-      </w:pPr>
-      <w:r>
-        <w:rPr>
-          <w:rtl w:val="0"/>
-        </w:rPr>
-        <w:t xml:space="preserve">Pas de ppt obligatoire</w:t>
-      </w:r>
-    </w:p>
-    <w:p>
-      <w:pPr>
-        <w:contextualSpacing w:val="0"/>
-      </w:pPr>
-      <w:r>
-        <w:rPr>
-          <w:rtl w:val="0"/>
-        </w:rPr>
-      </w:r>
-    </w:p>
-    <w:p>
-      <w:pPr>
-        <w:contextualSpacing w:val="0"/>
-      </w:pPr>
-      <w:r>
-        <w:rPr>
-          <w:rtl w:val="0"/>
-        </w:rPr>
-        <w:t xml:space="preserve">Itération = Release tous les jours</w:t>
-      </w:r>
-    </w:p>
-    <w:p>
-      <w:pPr>
-        <w:contextualSpacing w:val="0"/>
-      </w:pPr>
-      <w:r>
-        <w:rPr>
-          <w:rtl w:val="0"/>
-        </w:rPr>
-        <w:t xml:space="preserve">Agilité -&gt;  1 page</w:t>
-      </w:r>
-    </w:p>
-    <w:p>
-      <w:pPr>
-        <w:contextualSpacing w:val="0"/>
-      </w:pPr>
-      <w:r>
-        <w:rPr>
-          <w:rtl w:val="0"/>
-        </w:rPr>
-        <w:t xml:space="preserve">http://www.zenika.com/images/schema-agile.jpg</w:t>
-      </w:r>
-    </w:p>
-    <w:p>
-      <w:pPr>
-        <w:contextualSpacing w:val="0"/>
-      </w:pPr>
-      <w:r>
-        <w:rPr>
-          <w:rtl w:val="0"/>
-        </w:rPr>
-      </w:r>
-    </w:p>
-    <w:p>
-      <w:pPr>
-        <w:contextualSpacing w:val="0"/>
-      </w:pPr>
-      <w:r>
-        <w:rPr>
-          <w:rtl w:val="0"/>
-        </w:rPr>
-        <w:t xml:space="preserve">Qu’est ce que l’agilité</w:t>
-      </w:r>
-    </w:p>
-    <w:p>
-      <w:pPr>
-        <w:contextualSpacing w:val="0"/>
-      </w:pPr>
-      <w:r>
-        <w:rPr>
-          <w:rtl w:val="0"/>
-        </w:rPr>
-        <w:t xml:space="preserve">Pourquoi ? Pourquoi non ?</w:t>
-      </w:r>
-    </w:p>
-    <w:p>
-      <w:pPr>
-        <w:contextualSpacing w:val="0"/>
-      </w:pPr>
-      <w:r>
-        <w:rPr>
-          <w:rtl w:val="0"/>
-        </w:rPr>
-        <w:t xml:space="preserve">Conséquences</w:t>
-      </w:r>
-    </w:p>
-    <w:p>
-      <w:pPr>
-        <w:contextualSpacing w:val="0"/>
-      </w:pPr>
-      <w:r>
-        <w:rPr>
-          <w:rtl w:val="0"/>
-        </w:rPr>
-        <w:t xml:space="preserve">On donne son avis sur l’agilité</w:t>
-      </w:r>
-    </w:p>
-    <w:p>
-      <w:pPr>
-        <w:contextualSpacing w:val="0"/>
-      </w:pPr>
-      <w:r>
-        <w:rPr>
-          <w:rtl w:val="0"/>
-        </w:rPr>
-        <w:t xml:space="preserve">Il existe le cycle en V</w:t>
-      </w:r>
-    </w:p>
-    <w:p>
-      <w:pPr>
-        <w:contextualSpacing w:val="0"/>
-      </w:pPr>
-      <w:r>
-        <w:rPr>
-          <w:rtl w:val="0"/>
-        </w:rPr>
-        <w:t xml:space="preserve">Pourquoi c’est pas bien ?</w:t>
-      </w:r>
-    </w:p>
-    <w:p>
-      <w:pPr>
-        <w:contextualSpacing w:val="0"/>
-      </w:pPr>
-      <w:r>
-        <w:rPr>
-          <w:rtl w:val="0"/>
-        </w:rPr>
-        <w:t xml:space="preserve">Avantage de la méthode agiles</w:t>
-      </w:r>
-    </w:p>
-    <w:p>
-      <w:pPr>
-        <w:contextualSpacing w:val="0"/>
-      </w:pPr>
-      <w:r>
-        <w:rPr>
-          <w:rtl w:val="0"/>
-        </w:rPr>
-        <w:t xml:space="preserve">et les inconvénients </w:t>
-      </w:r>
-    </w:p>
-    <w:p>
-      <w:pPr>
-        <w:contextualSpacing w:val="0"/>
-      </w:pPr>
-      <w:r>
-        <w:rPr>
-          <w:u w:val="single"/>
-          <w:rtl w:val="0"/>
-        </w:rPr>
-        <w:t xml:space="preserve">Conclusion</w:t>
-      </w:r>
-    </w:p>
-    <w:p>
-      <w:pPr>
-        <w:contextualSpacing w:val="0"/>
-      </w:pPr>
-      <w:r>
-        <w:rPr>
-          <w:u w:val="single"/>
-          <w:rtl w:val="0"/>
-        </w:rPr>
-        <w:t xml:space="preserve">Comment as ton utilisé l’agilité dans le projet</w:t>
-      </w:r>
-    </w:p>
-    <w:p>
-      <w:pPr>
-        <w:contextualSpacing w:val="0"/>
-      </w:pPr>
-      <w:r>
-        <w:rPr>
-          <w:rtl w:val="0"/>
-        </w:rPr>
-      </w:r>
-    </w:p>
-    <w:p>
-      <w:pPr>
-        <w:contextualSpacing w:val="0"/>
-      </w:pPr>
-      <w:r>
-        <w:rPr>
-          <w:rtl w:val="0"/>
-        </w:rPr>
-        <w:t xml:space="preserve">Lean Startup -&gt; 1 page</w:t>
-      </w:r>
-    </w:p>
-    <w:p>
-      <w:pPr>
-        <w:contextualSpacing w:val="0"/>
-      </w:pPr>
-      <w:r>
-        <w:rPr>
-          <w:rtl w:val="0"/>
-        </w:rPr>
-      </w:r>
-    </w:p>
-    <w:p>
-      <w:pPr>
-        <w:contextualSpacing w:val="0"/>
-      </w:pPr>
-      <w:r>
-        <w:rPr>
-          <w:rtl w:val="0"/>
-        </w:rPr>
-        <w:t xml:space="preserve">Pourquoi ?</w:t>
-      </w:r>
-    </w:p>
-    <w:p>
-      <w:pPr>
-        <w:contextualSpacing w:val="0"/>
-      </w:pPr>
-      <w:r>
-        <w:rPr>
-          <w:rtl w:val="0"/>
-        </w:rPr>
-        <w:t xml:space="preserve">Dans quels cas ? =&gt; Projet innovant à très fort niveaux d’incertitude=&gt; marché inconnu</w:t>
-      </w:r>
-    </w:p>
-    <w:p>
-      <w:pPr>
-        <w:contextualSpacing w:val="0"/>
-      </w:pPr>
-      <w:r>
-        <w:rPr>
-          <w:rtl w:val="0"/>
-        </w:rPr>
-        <w:t xml:space="preserve">Caractéristiques de la méthode lean startup =&gt; Pivoter si fonctionnalité marche pas</w:t>
-      </w:r>
-    </w:p>
-    <w:p>
-      <w:pPr>
-        <w:contextualSpacing w:val="0"/>
-      </w:pPr>
-      <w:r>
-        <w:rPr>
-          <w:rtl w:val="0"/>
-        </w:rPr>
-        <w:t xml:space="preserve">=&gt;marché inconnu =&gt; donc pas de préjugés sur les clients =&gt;émettre des hypothèse et les tester</w:t>
-      </w:r>
-    </w:p>
-    <w:p>
-      <w:pPr>
-        <w:contextualSpacing w:val="0"/>
-      </w:pPr>
-      <w:r>
-        <w:rPr>
-          <w:rtl w:val="0"/>
-        </w:rPr>
-        <w:t xml:space="preserve">=&gt;pas décourager l’équipe</w:t>
-      </w:r>
-    </w:p>
-    <w:p>
-      <w:pPr>
-        <w:contextualSpacing w:val="0"/>
-      </w:pPr>
-      <w:r>
-        <w:rPr>
-          <w:rtl w:val="0"/>
-        </w:rPr>
-        <w:t xml:space="preserve">Avantages </w:t>
-      </w:r>
-    </w:p>
-    <w:p>
-      <w:pPr>
-        <w:contextualSpacing w:val="0"/>
-      </w:pPr>
-      <w:r>
-        <w:rPr>
-          <w:rtl w:val="0"/>
-        </w:rPr>
-        <w:t xml:space="preserve">Inconvénients</w:t>
-      </w:r>
-    </w:p>
-    <w:p>
-      <w:pPr>
-        <w:contextualSpacing w:val="0"/>
-      </w:pPr>
-      <w:r>
-        <w:rPr>
-          <w:rtl w:val="0"/>
-        </w:rPr>
-        <w:t xml:space="preserve">Conclusion=&gt;minimum produit viable, métrique, users stories=&gt;avoir de réels retour, voir si l’user utilise la fonctionnalité en l’intégrant simplement voir si ça plait. MAXIMUM FEEDBACK</w:t>
-      </w:r>
-    </w:p>
-    <w:p>
-      <w:pPr>
-        <w:contextualSpacing w:val="0"/>
-      </w:pPr>
-      <w:r>
-        <w:rPr>
-          <w:rtl w:val="0"/>
-        </w:rPr>
-      </w:r>
-    </w:p>
-    <w:p>
-      <w:pPr>
-        <w:contextualSpacing w:val="0"/>
-      </w:pPr>
-      <w:r>
-        <w:rPr>
-          <w:u w:val="single"/>
-          <w:rtl w:val="0"/>
-        </w:rPr>
-        <w:t xml:space="preserve">Intégration dans le projet </w:t>
-      </w:r>
-    </w:p>
-    <w:p>
-      <w:pPr>
-        <w:contextualSpacing w:val="0"/>
-      </w:pPr>
-      <w:r>
-        <w:rPr>
-          <w:rtl w:val="0"/>
-        </w:rPr>
-      </w:r>
-    </w:p>
-    <w:p>
-      <w:pPr>
-        <w:contextualSpacing w:val="0"/>
-      </w:pPr>
-      <w:r>
-        <w:rPr>
-          <w:rtl w:val="0"/>
-        </w:rPr>
-      </w:r>
-    </w:p>
-    <w:p>
-      <w:pPr>
-        <w:contextualSpacing w:val="0"/>
-      </w:pPr>
-      <w:r>
-        <w:rPr>
-          <w:rtl w:val="0"/>
-        </w:rPr>
-        <w:t xml:space="preserve">Fiche par personne</w:t>
-      </w:r>
-    </w:p>
-    <w:p>
-      <w:pPr>
-        <w:contextualSpacing w:val="0"/>
-      </w:pPr>
-      <w:r>
-        <w:rPr>
-          <w:rtl w:val="0"/>
-        </w:rPr>
-      </w:r>
-    </w:p>
-    <w:p>
-      <w:pPr>
-        <w:numPr>
-          <w:ilvl w:val="0"/>
-          <w:numId w:val="7"/>
-        </w:numPr>
-        <w:ind w:left="720" w:hanging="360"/>
-        <w:contextualSpacing w:val="1"/>
-        <w:rPr>
-          <w:u w:val="none"/>
-        </w:rPr>
-      </w:pPr>
-      <w:r>
-        <w:rPr>
-          <w:rtl w:val="0"/>
-        </w:rPr>
-        <w:t xml:space="preserve">Agilité</w:t>
-      </w:r>
-    </w:p>
-    <w:p>
-      <w:pPr>
-        <w:numPr>
-          <w:ilvl w:val="0"/>
-          <w:numId w:val="7"/>
-        </w:numPr>
-        <w:ind w:left="720" w:hanging="360"/>
-        <w:contextualSpacing w:val="1"/>
-        <w:rPr>
-          <w:u w:val="none"/>
-        </w:rPr>
-      </w:pPr>
-      <w:r>
-        <w:rPr>
-          <w:rtl w:val="0"/>
-        </w:rPr>
-        <w:t xml:space="preserve">Lean Startup</w:t>
-      </w:r>
-    </w:p>
-    <w:p>
-      <w:pPr>
-        <w:numPr>
-          <w:ilvl w:val="0"/>
-          <w:numId w:val="7"/>
-        </w:numPr>
-        <w:ind w:left="720" w:hanging="360"/>
-        <w:contextualSpacing w:val="1"/>
-        <w:rPr>
-          <w:u w:val="none"/>
-        </w:rPr>
-      </w:pPr>
-      <w:r>
-        <w:rPr>
-          <w:rtl w:val="0"/>
-        </w:rPr>
-        <w:t xml:space="preserve">Cordova</w:t>
+        <w:t xml:space="preserve">Cordova est un outil qui pourrait être mieux exploité s’il y aurait plus de temps. Il aurait été plus judicieux de travailler sur seulement une des deux plateformes, soit Android soit iOS. En se concentrant sur Android par exemple, l’application aurait été mieux développé qu’elle ne l’est actuellement, et nous n’aurions pas perdu de temps à rendre compatible chaque plugin sur chaque plateformes.</w:t>
       </w:r>
     </w:p>
     <w:p>
@@ -4388,116 +3539,6 @@
       <w:start w:val="1"/>
       <w:numFmt w:val="bullet"/>
       <w:lvlText w:val="-"/>
-      <w:lvlJc w:val="left"/>
-      <w:pPr>
-        <w:ind w:left="6480" w:firstLine="6120"/>
-      </w:pPr>
-      <w:rPr>
-        <w:u w:val="none"/>
-      </w:rPr>
-    </w:lvl>
-  </w:abstractNum>
-  <w:abstractNum w:abstractNumId="7">
-    <w:lvl w:ilvl="0">
-      <w:start w:val="1"/>
-      <w:numFmt w:val="bullet"/>
-      <w:lvlText w:val="●"/>
-      <w:lvlJc w:val="left"/>
-      <w:pPr>
-        <w:ind w:left="720" w:firstLine="360"/>
-      </w:pPr>
-      <w:rPr>
-        <w:u w:val="none"/>
-      </w:rPr>
-    </w:lvl>
-    <w:lvl w:ilvl="1">
-      <w:start w:val="1"/>
-      <w:numFmt w:val="bullet"/>
-      <w:lvlText w:val="○"/>
-      <w:lvlJc w:val="left"/>
-      <w:pPr>
-        <w:ind w:left="1440" w:firstLine="1080"/>
-      </w:pPr>
-      <w:rPr>
-        <w:u w:val="none"/>
-      </w:rPr>
-    </w:lvl>
-    <w:lvl w:ilvl="2">
-      <w:start w:val="1"/>
-      <w:numFmt w:val="bullet"/>
-      <w:lvlText w:val="■"/>
-      <w:lvlJc w:val="left"/>
-      <w:pPr>
-        <w:ind w:left="2160" w:firstLine="1800"/>
-      </w:pPr>
-      <w:rPr>
-        <w:u w:val="none"/>
-      </w:rPr>
-    </w:lvl>
-    <w:lvl w:ilvl="3">
-      <w:start w:val="1"/>
-      <w:numFmt w:val="bullet"/>
-      <w:lvlText w:val="●"/>
-      <w:lvlJc w:val="left"/>
-      <w:pPr>
-        <w:ind w:left="2880" w:firstLine="2520"/>
-      </w:pPr>
-      <w:rPr>
-        <w:u w:val="none"/>
-      </w:rPr>
-    </w:lvl>
-    <w:lvl w:ilvl="4">
-      <w:start w:val="1"/>
-      <w:numFmt w:val="bullet"/>
-      <w:lvlText w:val="○"/>
-      <w:lvlJc w:val="left"/>
-      <w:pPr>
-        <w:ind w:left="3600" w:firstLine="3240"/>
-      </w:pPr>
-      <w:rPr>
-        <w:u w:val="none"/>
-      </w:rPr>
-    </w:lvl>
-    <w:lvl w:ilvl="5">
-      <w:start w:val="1"/>
-      <w:numFmt w:val="bullet"/>
-      <w:lvlText w:val="■"/>
-      <w:lvlJc w:val="left"/>
-      <w:pPr>
-        <w:ind w:left="4320" w:firstLine="3960"/>
-      </w:pPr>
-      <w:rPr>
-        <w:u w:val="none"/>
-      </w:rPr>
-    </w:lvl>
-    <w:lvl w:ilvl="6">
-      <w:start w:val="1"/>
-      <w:numFmt w:val="bullet"/>
-      <w:lvlText w:val="●"/>
-      <w:lvlJc w:val="left"/>
-      <w:pPr>
-        <w:ind w:left="5040" w:firstLine="4680"/>
-      </w:pPr>
-      <w:rPr>
-        <w:u w:val="none"/>
-      </w:rPr>
-    </w:lvl>
-    <w:lvl w:ilvl="7">
-      <w:start w:val="1"/>
-      <w:numFmt w:val="bullet"/>
-      <w:lvlText w:val="○"/>
-      <w:lvlJc w:val="left"/>
-      <w:pPr>
-        <w:ind w:left="5760" w:firstLine="5400"/>
-      </w:pPr>
-      <w:rPr>
-        <w:u w:val="none"/>
-      </w:rPr>
-    </w:lvl>
-    <w:lvl w:ilvl="8">
-      <w:start w:val="1"/>
-      <w:numFmt w:val="bullet"/>
-      <w:lvlText w:val="■"/>
       <w:lvlJc w:val="left"/>
       <w:pPr>
         <w:ind w:left="6480" w:firstLine="6120"/>
@@ -4524,9 +3565,6 @@
   </w:num>
   <w:num w:numId="6">
     <w:abstractNumId w:val="6"/>
-  </w:num>
-  <w:num w:numId="7">
-    <w:abstractNumId w:val="7"/>
   </w:num>
 </w:numbering>
 </file>

</xml_diff>